<commit_message>
Modifiqué el objetivo y la descripción.
</commit_message>
<xml_diff>
--- a/02. Modelado de Requerimientos/Modelo de Casos De Uso/Trazos/Ventas/Pedido/284_Anular_Pedido.docx
+++ b/02. Modelado de Requerimientos/Modelo de Casos De Uso/Trazos/Ventas/Pedido/284_Anular_Pedido.docx
@@ -4,7 +4,7 @@
   <w:body>
     <w:tbl>
       <w:tblPr>
-        <w:tblStyle w:val="Tablaconcuadrcula"/>
+        <w:tblStyle w:val="TableGrid"/>
         <w:tblW w:w="8472" w:type="dxa"/>
         <w:tblInd w:w="250" w:type="dxa"/>
         <w:tblLayout w:type="fixed"/>
@@ -1179,13 +1179,7 @@
           </w:tcPr>
           <w:p>
             <w:r>
-              <w:t xml:space="preserve">Actualizar un pedido </w:t>
-            </w:r>
-            <w:r>
-              <w:t>anulando</w:t>
-            </w:r>
-            <w:r>
-              <w:t xml:space="preserve"> los datos pertinentes</w:t>
+              <w:t>Registrar la anulación de un Pedido por parte del Cliente</w:t>
             </w:r>
           </w:p>
         </w:tc>
@@ -1228,7 +1222,7 @@
           </w:tcPr>
           <w:p>
             <w:r>
-              <w:t>No aplica</w:t>
+              <w:t>Debe existir un pedido Pendiente o Armado.</w:t>
             </w:r>
           </w:p>
         </w:tc>
@@ -1312,7 +1306,7 @@
           </w:tcPr>
           <w:p>
             <w:pPr>
-              <w:pStyle w:val="Prrafodelista"/>
+              <w:pStyle w:val="ListParagraph"/>
               <w:numPr>
                 <w:ilvl w:val="0"/>
                 <w:numId w:val="1"/>
@@ -1380,7 +1374,7 @@
           </w:tcPr>
           <w:p>
             <w:pPr>
-              <w:pStyle w:val="Prrafodelista"/>
+              <w:pStyle w:val="ListParagraph"/>
               <w:numPr>
                 <w:ilvl w:val="0"/>
                 <w:numId w:val="1"/>
@@ -1398,7 +1392,7 @@
           </w:p>
           <w:p>
             <w:pPr>
-              <w:pStyle w:val="Prrafodelista"/>
+              <w:pStyle w:val="ListParagraph"/>
               <w:numPr>
                 <w:ilvl w:val="0"/>
                 <w:numId w:val="1"/>
@@ -1480,7 +1474,7 @@
           </w:tcPr>
           <w:p>
             <w:pPr>
-              <w:pStyle w:val="Prrafodelista"/>
+              <w:pStyle w:val="ListParagraph"/>
               <w:numPr>
                 <w:ilvl w:val="0"/>
                 <w:numId w:val="3"/>
@@ -1526,7 +1520,7 @@
           </w:tcPr>
           <w:p>
             <w:pPr>
-              <w:pStyle w:val="Prrafodelista"/>
+              <w:pStyle w:val="ListParagraph"/>
               <w:ind w:left="230"/>
             </w:pPr>
           </w:p>
@@ -1549,7 +1543,7 @@
           </w:tcPr>
           <w:p>
             <w:pPr>
-              <w:pStyle w:val="Prrafodelista"/>
+              <w:pStyle w:val="ListParagraph"/>
               <w:numPr>
                 <w:ilvl w:val="0"/>
                 <w:numId w:val="3"/>
@@ -1586,7 +1580,7 @@
           </w:tcPr>
           <w:p>
             <w:pPr>
-              <w:pStyle w:val="Prrafodelista"/>
+              <w:pStyle w:val="ListParagraph"/>
               <w:ind w:left="230"/>
             </w:pPr>
           </w:p>
@@ -1609,7 +1603,7 @@
           </w:tcPr>
           <w:p>
             <w:pPr>
-              <w:pStyle w:val="Prrafodelista"/>
+              <w:pStyle w:val="ListParagraph"/>
               <w:numPr>
                 <w:ilvl w:val="0"/>
                 <w:numId w:val="3"/>
@@ -1640,7 +1634,7 @@
           </w:tcPr>
           <w:p>
             <w:pPr>
-              <w:pStyle w:val="Prrafodelista"/>
+              <w:pStyle w:val="ListParagraph"/>
               <w:numPr>
                 <w:ilvl w:val="1"/>
                 <w:numId w:val="3"/>
@@ -1663,7 +1657,7 @@
           </w:p>
           <w:p>
             <w:pPr>
-              <w:pStyle w:val="Prrafodelista"/>
+              <w:pStyle w:val="ListParagraph"/>
               <w:numPr>
                 <w:ilvl w:val="2"/>
                 <w:numId w:val="3"/>
@@ -1699,7 +1693,7 @@
           </w:p>
           <w:p>
             <w:pPr>
-              <w:pStyle w:val="Prrafodelista"/>
+              <w:pStyle w:val="ListParagraph"/>
               <w:numPr>
                 <w:ilvl w:val="3"/>
                 <w:numId w:val="3"/>
@@ -1711,7 +1705,7 @@
           </w:p>
           <w:p>
             <w:pPr>
-              <w:pStyle w:val="Prrafodelista"/>
+              <w:pStyle w:val="ListParagraph"/>
               <w:numPr>
                 <w:ilvl w:val="4"/>
                 <w:numId w:val="3"/>
@@ -1726,7 +1720,7 @@
           </w:p>
           <w:p>
             <w:pPr>
-              <w:pStyle w:val="Prrafodelista"/>
+              <w:pStyle w:val="ListParagraph"/>
               <w:numPr>
                 <w:ilvl w:val="3"/>
                 <w:numId w:val="3"/>
@@ -1738,7 +1732,7 @@
           </w:p>
           <w:p>
             <w:pPr>
-              <w:pStyle w:val="Prrafodelista"/>
+              <w:pStyle w:val="ListParagraph"/>
               <w:numPr>
                 <w:ilvl w:val="4"/>
                 <w:numId w:val="3"/>
@@ -1759,7 +1753,7 @@
           </w:p>
           <w:p>
             <w:pPr>
-              <w:pStyle w:val="Prrafodelista"/>
+              <w:pStyle w:val="ListParagraph"/>
               <w:numPr>
                 <w:ilvl w:val="4"/>
                 <w:numId w:val="3"/>
@@ -1791,7 +1785,7 @@
           </w:tcPr>
           <w:p>
             <w:pPr>
-              <w:pStyle w:val="Prrafodelista"/>
+              <w:pStyle w:val="ListParagraph"/>
               <w:numPr>
                 <w:ilvl w:val="0"/>
                 <w:numId w:val="3"/>
@@ -1805,19 +1799,13 @@
               <w:t>Sistema</w:t>
             </w:r>
             <w:r>
-              <w:t xml:space="preserve"> busca el pedido seleccionado y verifica que el </w:t>
-            </w:r>
-            <w:r>
-              <w:t>V</w:t>
-            </w:r>
-            <w:r>
-              <w:t xml:space="preserve"> del mismo coincida con el </w:t>
-            </w:r>
-            <w:r>
-              <w:t>V</w:t>
-            </w:r>
-            <w:r>
-              <w:t xml:space="preserve"> de la sesión actual y es así.</w:t>
+              <w:t xml:space="preserve"> busca el pedido</w:t>
+            </w:r>
+            <w:r>
+              <w:t>, y lo encuentra entre los pedidos del V</w:t>
+            </w:r>
+            <w:r>
+              <w:t>.</w:t>
             </w:r>
           </w:p>
         </w:tc>
@@ -1834,7 +1822,7 @@
           </w:tcPr>
           <w:p>
             <w:pPr>
-              <w:pStyle w:val="Prrafodelista"/>
+              <w:pStyle w:val="ListParagraph"/>
               <w:numPr>
                 <w:ilvl w:val="1"/>
                 <w:numId w:val="3"/>
@@ -1846,21 +1834,15 @@
               <w:ind w:left="230" w:hanging="230"/>
             </w:pPr>
             <w:r>
-              <w:t xml:space="preserve">Los </w:t>
-            </w:r>
-            <w:r>
-              <w:t>V</w:t>
-            </w:r>
-            <w:r>
-              <w:t>endedore</w:t>
-            </w:r>
-            <w:r>
-              <w:t>s no coinciden.</w:t>
-            </w:r>
-          </w:p>
-          <w:p>
-            <w:pPr>
-              <w:pStyle w:val="Prrafodelista"/>
+              <w:t>No se encuentra el pedido</w:t>
+            </w:r>
+            <w:r>
+              <w:t>.</w:t>
+            </w:r>
+          </w:p>
+          <w:p>
+            <w:pPr>
+              <w:pStyle w:val="ListParagraph"/>
               <w:numPr>
                 <w:ilvl w:val="2"/>
                 <w:numId w:val="3"/>
@@ -1881,7 +1863,7 @@
           </w:p>
           <w:p>
             <w:pPr>
-              <w:pStyle w:val="Prrafodelista"/>
+              <w:pStyle w:val="ListParagraph"/>
               <w:numPr>
                 <w:ilvl w:val="2"/>
                 <w:numId w:val="3"/>
@@ -1913,7 +1895,7 @@
           </w:tcPr>
           <w:p>
             <w:pPr>
-              <w:pStyle w:val="Prrafodelista"/>
+              <w:pStyle w:val="ListParagraph"/>
               <w:numPr>
                 <w:ilvl w:val="0"/>
                 <w:numId w:val="3"/>
@@ -1956,7 +1938,7 @@
           </w:tcPr>
           <w:p>
             <w:pPr>
-              <w:pStyle w:val="Prrafodelista"/>
+              <w:pStyle w:val="ListParagraph"/>
               <w:ind w:left="230"/>
             </w:pPr>
           </w:p>
@@ -1979,7 +1961,7 @@
           </w:tcPr>
           <w:p>
             <w:pPr>
-              <w:pStyle w:val="Prrafodelista"/>
+              <w:pStyle w:val="ListParagraph"/>
               <w:numPr>
                 <w:ilvl w:val="0"/>
                 <w:numId w:val="3"/>
@@ -2001,6 +1983,21 @@
               </w:rPr>
               <w:t>Pendiente</w:t>
             </w:r>
+            <w:r>
+              <w:rPr>
+                <w:i/>
+              </w:rPr>
+              <w:t xml:space="preserve"> </w:t>
+            </w:r>
+            <w:r>
+              <w:t>o</w:t>
+            </w:r>
+            <w:r>
+              <w:rPr>
+                <w:i/>
+              </w:rPr>
+              <w:t xml:space="preserve"> Armado</w:t>
+            </w:r>
           </w:p>
         </w:tc>
         <w:tc>
@@ -2016,7 +2013,7 @@
           </w:tcPr>
           <w:p>
             <w:pPr>
-              <w:pStyle w:val="Prrafodelista"/>
+              <w:pStyle w:val="ListParagraph"/>
               <w:numPr>
                 <w:ilvl w:val="1"/>
                 <w:numId w:val="3"/>
@@ -2034,33 +2031,111 @@
               <w:rPr>
                 <w:i/>
               </w:rPr>
-              <w:t>Armado</w:t>
-            </w:r>
-          </w:p>
-          <w:p>
-            <w:pPr>
-              <w:pStyle w:val="Prrafodelista"/>
+              <w:t>Enviado</w:t>
+            </w:r>
+            <w:r>
+              <w:t xml:space="preserve"> o </w:t>
+            </w:r>
+            <w:r>
+              <w:rPr>
+                <w:i/>
+              </w:rPr>
+              <w:t>Entregado</w:t>
+            </w:r>
+          </w:p>
+          <w:p>
+            <w:pPr>
+              <w:pStyle w:val="ListParagraph"/>
               <w:numPr>
                 <w:ilvl w:val="2"/>
                 <w:numId w:val="3"/>
               </w:numPr>
             </w:pPr>
             <w:r>
-              <w:t xml:space="preserve">Proseguir a </w:t>
-            </w:r>
-            <w:r>
-              <w:t xml:space="preserve"> </w:t>
-            </w:r>
-            <w:r>
-              <w:t>7</w:t>
+              <w:t xml:space="preserve">El </w:t>
+            </w:r>
+            <w:r>
+              <w:t>Sistema</w:t>
+            </w:r>
+            <w:r>
+              <w:t xml:space="preserve"> informa al </w:t>
+            </w:r>
+            <w:r>
+              <w:t>V</w:t>
+            </w:r>
+            <w:r>
+              <w:t xml:space="preserve"> de la situación</w:t>
+            </w:r>
+          </w:p>
+          <w:p>
+            <w:pPr>
+              <w:pStyle w:val="ListParagraph"/>
+              <w:numPr>
+                <w:ilvl w:val="2"/>
+                <w:numId w:val="3"/>
+              </w:numPr>
+            </w:pPr>
+            <w:r>
+              <w:t>Ir al paso 3</w:t>
             </w:r>
             <w:r>
               <w:t>.</w:t>
             </w:r>
           </w:p>
-          <w:p>
-            <w:pPr>
-              <w:pStyle w:val="Prrafodelista"/>
+        </w:tc>
+      </w:tr>
+      <w:tr>
+        <w:trPr>
+          <w:cantSplit/>
+        </w:trPr>
+        <w:tc>
+          <w:tcPr>
+            <w:tcW w:w="3878" w:type="dxa"/>
+            <w:gridSpan w:val="5"/>
+            <w:tcBorders>
+              <w:top w:val="single" w:sz="4" w:space="0" w:color="auto"/>
+              <w:left w:val="single" w:sz="4" w:space="0" w:color="auto"/>
+              <w:bottom w:val="single" w:sz="4" w:space="0" w:color="auto"/>
+              <w:right w:val="single" w:sz="4" w:space="0" w:color="auto"/>
+            </w:tcBorders>
+          </w:tcPr>
+          <w:p>
+            <w:pPr>
+              <w:pStyle w:val="ListParagraph"/>
+              <w:numPr>
+                <w:ilvl w:val="0"/>
+                <w:numId w:val="3"/>
+              </w:numPr>
+              <w:ind w:hanging="198"/>
+            </w:pPr>
+            <w:r>
+              <w:t xml:space="preserve">El </w:t>
+            </w:r>
+            <w:r>
+              <w:t>V</w:t>
+            </w:r>
+            <w:r>
+              <w:t xml:space="preserve"> ingresa </w:t>
+            </w:r>
+            <w:r>
+              <w:t>el motivo de anulación.</w:t>
+            </w:r>
+          </w:p>
+        </w:tc>
+        <w:tc>
+          <w:tcPr>
+            <w:tcW w:w="4594" w:type="dxa"/>
+            <w:gridSpan w:val="6"/>
+            <w:tcBorders>
+              <w:top w:val="single" w:sz="4" w:space="0" w:color="auto"/>
+              <w:left w:val="single" w:sz="4" w:space="0" w:color="auto"/>
+              <w:bottom w:val="single" w:sz="4" w:space="0" w:color="auto"/>
+              <w:right w:val="single" w:sz="4" w:space="0" w:color="auto"/>
+            </w:tcBorders>
+          </w:tcPr>
+          <w:p>
+            <w:pPr>
+              <w:pStyle w:val="ListParagraph"/>
               <w:numPr>
                 <w:ilvl w:val="1"/>
                 <w:numId w:val="3"/>
@@ -2071,17 +2146,32 @@
               </w:tabs>
               <w:ind w:left="230" w:hanging="230"/>
             </w:pPr>
-            <w:r>
-              <w:t>El estado es Enviado</w:t>
-            </w:r>
-          </w:p>
-          <w:p>
-            <w:pPr>
-              <w:pStyle w:val="Prrafodelista"/>
+          </w:p>
+        </w:tc>
+      </w:tr>
+      <w:tr>
+        <w:trPr>
+          <w:cantSplit/>
+        </w:trPr>
+        <w:tc>
+          <w:tcPr>
+            <w:tcW w:w="3878" w:type="dxa"/>
+            <w:gridSpan w:val="5"/>
+            <w:tcBorders>
+              <w:top w:val="single" w:sz="4" w:space="0" w:color="auto"/>
+              <w:left w:val="single" w:sz="4" w:space="0" w:color="auto"/>
+              <w:bottom w:val="single" w:sz="4" w:space="0" w:color="auto"/>
+              <w:right w:val="single" w:sz="4" w:space="0" w:color="auto"/>
+            </w:tcBorders>
+          </w:tcPr>
+          <w:p>
+            <w:pPr>
+              <w:pStyle w:val="ListParagraph"/>
               <w:numPr>
-                <w:ilvl w:val="2"/>
+                <w:ilvl w:val="0"/>
                 <w:numId w:val="3"/>
               </w:numPr>
+              <w:ind w:hanging="198"/>
             </w:pPr>
             <w:r>
               <w:t xml:space="preserve">El </w:t>
@@ -2090,33 +2180,90 @@
               <w:t>Sistema</w:t>
             </w:r>
             <w:r>
-              <w:t xml:space="preserve"> informa al </w:t>
-            </w:r>
-            <w:r>
-              <w:t>V</w:t>
-            </w:r>
-            <w:r>
-              <w:t xml:space="preserve"> de la situación</w:t>
-            </w:r>
-          </w:p>
-          <w:p>
-            <w:pPr>
-              <w:pStyle w:val="Prrafodelista"/>
+              <w:t xml:space="preserve"> </w:t>
+            </w:r>
+            <w:r>
+              <w:t>solicita confirmación de anulación</w:t>
+            </w:r>
+            <w:r>
+              <w:t>.</w:t>
+            </w:r>
+          </w:p>
+        </w:tc>
+        <w:tc>
+          <w:tcPr>
+            <w:tcW w:w="4594" w:type="dxa"/>
+            <w:gridSpan w:val="6"/>
+            <w:tcBorders>
+              <w:top w:val="single" w:sz="4" w:space="0" w:color="auto"/>
+              <w:left w:val="single" w:sz="4" w:space="0" w:color="auto"/>
+              <w:bottom w:val="single" w:sz="4" w:space="0" w:color="auto"/>
+              <w:right w:val="single" w:sz="4" w:space="0" w:color="auto"/>
+            </w:tcBorders>
+          </w:tcPr>
+          <w:p>
+            <w:pPr>
+              <w:pStyle w:val="ListParagraph"/>
+              <w:ind w:left="230"/>
+            </w:pPr>
+          </w:p>
+        </w:tc>
+      </w:tr>
+      <w:tr>
+        <w:trPr>
+          <w:cantSplit/>
+        </w:trPr>
+        <w:tc>
+          <w:tcPr>
+            <w:tcW w:w="3878" w:type="dxa"/>
+            <w:gridSpan w:val="5"/>
+            <w:tcBorders>
+              <w:top w:val="single" w:sz="4" w:space="0" w:color="auto"/>
+              <w:left w:val="single" w:sz="4" w:space="0" w:color="auto"/>
+              <w:bottom w:val="single" w:sz="4" w:space="0" w:color="auto"/>
+              <w:right w:val="single" w:sz="4" w:space="0" w:color="auto"/>
+            </w:tcBorders>
+          </w:tcPr>
+          <w:p>
+            <w:pPr>
+              <w:pStyle w:val="ListParagraph"/>
               <w:numPr>
-                <w:ilvl w:val="2"/>
+                <w:ilvl w:val="0"/>
                 <w:numId w:val="3"/>
               </w:numPr>
-            </w:pPr>
-            <w:r>
-              <w:t>Se cancela el CU</w:t>
+              <w:ind w:hanging="198"/>
+            </w:pPr>
+            <w:r>
+              <w:t xml:space="preserve">El </w:t>
+            </w:r>
+            <w:r>
+              <w:t>V</w:t>
+            </w:r>
+            <w:r>
+              <w:t xml:space="preserve"> </w:t>
+            </w:r>
+            <w:r>
+              <w:t>confirma la anulación del pedido</w:t>
             </w:r>
             <w:r>
               <w:t>.</w:t>
             </w:r>
           </w:p>
-          <w:p>
-            <w:pPr>
-              <w:pStyle w:val="Prrafodelista"/>
+        </w:tc>
+        <w:tc>
+          <w:tcPr>
+            <w:tcW w:w="4594" w:type="dxa"/>
+            <w:gridSpan w:val="6"/>
+            <w:tcBorders>
+              <w:top w:val="single" w:sz="4" w:space="0" w:color="auto"/>
+              <w:left w:val="single" w:sz="4" w:space="0" w:color="auto"/>
+              <w:bottom w:val="single" w:sz="4" w:space="0" w:color="auto"/>
+              <w:right w:val="single" w:sz="4" w:space="0" w:color="auto"/>
+            </w:tcBorders>
+          </w:tcPr>
+          <w:p>
+            <w:pPr>
+              <w:pStyle w:val="ListParagraph"/>
               <w:numPr>
                 <w:ilvl w:val="1"/>
                 <w:numId w:val="3"/>
@@ -2128,43 +2275,31 @@
               <w:ind w:left="230" w:hanging="230"/>
             </w:pPr>
             <w:r>
-              <w:t>El estado es Entregado</w:t>
-            </w:r>
-          </w:p>
-          <w:p>
-            <w:pPr>
-              <w:pStyle w:val="Prrafodelista"/>
+              <w:t xml:space="preserve">El </w:t>
+            </w:r>
+            <w:r>
+              <w:t>V</w:t>
+            </w:r>
+            <w:r>
+              <w:t xml:space="preserve"> no confirma</w:t>
+            </w:r>
+            <w:r>
+              <w:t xml:space="preserve"> la anulación del pedido</w:t>
+            </w:r>
+            <w:r>
+              <w:t>.</w:t>
+            </w:r>
+          </w:p>
+          <w:p>
+            <w:pPr>
+              <w:pStyle w:val="ListParagraph"/>
               <w:numPr>
                 <w:ilvl w:val="2"/>
                 <w:numId w:val="3"/>
               </w:numPr>
             </w:pPr>
             <w:r>
-              <w:t xml:space="preserve">El </w:t>
-            </w:r>
-            <w:r>
-              <w:t>Sistema</w:t>
-            </w:r>
-            <w:r>
-              <w:t xml:space="preserve"> informa al </w:t>
-            </w:r>
-            <w:r>
-              <w:t>V</w:t>
-            </w:r>
-            <w:r>
-              <w:t xml:space="preserve"> de la situación</w:t>
-            </w:r>
-          </w:p>
-          <w:p>
-            <w:pPr>
-              <w:pStyle w:val="Prrafodelista"/>
-              <w:numPr>
-                <w:ilvl w:val="2"/>
-                <w:numId w:val="3"/>
-              </w:numPr>
-            </w:pPr>
-            <w:r>
-              <w:t>Se cancela el CU</w:t>
+              <w:t>Ir al paso 7</w:t>
             </w:r>
             <w:r>
               <w:t>.</w:t>
@@ -2189,7 +2324,7 @@
           </w:tcPr>
           <w:p>
             <w:pPr>
-              <w:pStyle w:val="Prrafodelista"/>
+              <w:pStyle w:val="ListParagraph"/>
               <w:numPr>
                 <w:ilvl w:val="0"/>
                 <w:numId w:val="3"/>
@@ -2201,10 +2336,31 @@
               <w:t xml:space="preserve">El </w:t>
             </w:r>
             <w:r>
-              <w:t>V</w:t>
-            </w:r>
-            <w:r>
-              <w:t xml:space="preserve"> la fecha de anulación y el motivo de anulación.</w:t>
+              <w:t>Sistema</w:t>
+            </w:r>
+            <w:r>
+              <w:t xml:space="preserve"> registra l</w:t>
+            </w:r>
+            <w:r>
+              <w:t xml:space="preserve">a anulación del pedido registrando los siguientes datos: </w:t>
+            </w:r>
+            <w:r>
+              <w:t>F</w:t>
+            </w:r>
+            <w:r>
+              <w:t xml:space="preserve">echa </w:t>
+            </w:r>
+            <w:r>
+              <w:t>de</w:t>
+            </w:r>
+            <w:r>
+              <w:t>l día como Fecha De Anulación</w:t>
+            </w:r>
+            <w:r>
+              <w:t xml:space="preserve"> y motivo de anulación</w:t>
+            </w:r>
+            <w:r>
+              <w:t>.</w:t>
             </w:r>
           </w:p>
         </w:tc>
@@ -2221,16 +2377,8 @@
           </w:tcPr>
           <w:p>
             <w:pPr>
-              <w:pStyle w:val="Prrafodelista"/>
-              <w:numPr>
-                <w:ilvl w:val="1"/>
-                <w:numId w:val="3"/>
-              </w:numPr>
-              <w:tabs>
-                <w:tab w:val="clear" w:pos="690"/>
-                <w:tab w:val="num" w:pos="372"/>
-              </w:tabs>
-              <w:ind w:left="230" w:hanging="230"/>
+              <w:pStyle w:val="ListParagraph"/>
+              <w:ind w:left="230"/>
             </w:pPr>
           </w:p>
         </w:tc>
@@ -2252,7 +2400,7 @@
           </w:tcPr>
           <w:p>
             <w:pPr>
-              <w:pStyle w:val="Prrafodelista"/>
+              <w:pStyle w:val="ListParagraph"/>
               <w:numPr>
                 <w:ilvl w:val="0"/>
                 <w:numId w:val="3"/>
@@ -2260,19 +2408,7 @@
               <w:ind w:hanging="198"/>
             </w:pPr>
             <w:r>
-              <w:t xml:space="preserve">El </w:t>
-            </w:r>
-            <w:r>
-              <w:t>Sistema</w:t>
-            </w:r>
-            <w:r>
-              <w:t xml:space="preserve"> </w:t>
-            </w:r>
-            <w:r>
-              <w:t>solicita confirmación de anulación</w:t>
-            </w:r>
-            <w:r>
-              <w:t>.</w:t>
+              <w:t>Fin del CU.</w:t>
             </w:r>
           </w:p>
         </w:tc>
@@ -2289,7 +2425,7 @@
           </w:tcPr>
           <w:p>
             <w:pPr>
-              <w:pStyle w:val="Prrafodelista"/>
+              <w:pStyle w:val="ListParagraph"/>
               <w:ind w:left="230"/>
             </w:pPr>
           </w:p>
@@ -2301,24 +2437,40 @@
         </w:trPr>
         <w:tc>
           <w:tcPr>
-            <w:tcW w:w="3878" w:type="dxa"/>
-            <w:gridSpan w:val="5"/>
-            <w:tcBorders>
-              <w:top w:val="single" w:sz="4" w:space="0" w:color="auto"/>
-              <w:left w:val="single" w:sz="4" w:space="0" w:color="auto"/>
+            <w:tcW w:w="1809" w:type="dxa"/>
+            <w:tcBorders>
+              <w:top w:val="single" w:sz="4" w:space="0" w:color="auto"/>
+              <w:left w:val="single" w:sz="4" w:space="0" w:color="auto"/>
+              <w:bottom w:val="single" w:sz="4" w:space="0" w:color="auto"/>
+              <w:right w:val="nil"/>
+            </w:tcBorders>
+          </w:tcPr>
+          <w:p>
+            <w:pPr>
+              <w:rPr>
+                <w:b/>
+              </w:rPr>
+            </w:pPr>
+            <w:r>
+              <w:rPr>
+                <w:b/>
+              </w:rPr>
+              <w:t>Observaciones:</w:t>
+            </w:r>
+          </w:p>
+        </w:tc>
+        <w:tc>
+          <w:tcPr>
+            <w:tcW w:w="6663" w:type="dxa"/>
+            <w:gridSpan w:val="10"/>
+            <w:tcBorders>
+              <w:top w:val="single" w:sz="4" w:space="0" w:color="auto"/>
+              <w:left w:val="nil"/>
               <w:bottom w:val="single" w:sz="4" w:space="0" w:color="auto"/>
               <w:right w:val="single" w:sz="4" w:space="0" w:color="auto"/>
             </w:tcBorders>
           </w:tcPr>
           <w:p>
-            <w:pPr>
-              <w:pStyle w:val="Prrafodelista"/>
-              <w:numPr>
-                <w:ilvl w:val="0"/>
-                <w:numId w:val="3"/>
-              </w:numPr>
-              <w:ind w:hanging="198"/>
-            </w:pPr>
             <w:r>
               <w:t xml:space="preserve">El </w:t>
             </w:r>
@@ -2326,78 +2478,10 @@
               <w:t>V</w:t>
             </w:r>
             <w:r>
-              <w:t xml:space="preserve"> </w:t>
-            </w:r>
-            <w:r>
-              <w:t>confirma la anulación del pedido</w:t>
+              <w:t xml:space="preserve"> podrá cancelar el caso de uso en cualquier momento</w:t>
             </w:r>
             <w:r>
               <w:t>.</w:t>
-            </w:r>
-          </w:p>
-        </w:tc>
-        <w:tc>
-          <w:tcPr>
-            <w:tcW w:w="4594" w:type="dxa"/>
-            <w:gridSpan w:val="6"/>
-            <w:tcBorders>
-              <w:top w:val="single" w:sz="4" w:space="0" w:color="auto"/>
-              <w:left w:val="single" w:sz="4" w:space="0" w:color="auto"/>
-              <w:bottom w:val="single" w:sz="4" w:space="0" w:color="auto"/>
-              <w:right w:val="single" w:sz="4" w:space="0" w:color="auto"/>
-            </w:tcBorders>
-          </w:tcPr>
-          <w:p>
-            <w:pPr>
-              <w:pStyle w:val="Prrafodelista"/>
-              <w:numPr>
-                <w:ilvl w:val="1"/>
-                <w:numId w:val="3"/>
-              </w:numPr>
-              <w:tabs>
-                <w:tab w:val="clear" w:pos="690"/>
-                <w:tab w:val="num" w:pos="372"/>
-              </w:tabs>
-              <w:ind w:left="230" w:hanging="230"/>
-            </w:pPr>
-            <w:r>
-              <w:t xml:space="preserve">El </w:t>
-            </w:r>
-            <w:r>
-              <w:t>V</w:t>
-            </w:r>
-            <w:r>
-              <w:t xml:space="preserve"> no confirma</w:t>
-            </w:r>
-            <w:r>
-              <w:t xml:space="preserve"> la anulación del pedido</w:t>
-            </w:r>
-            <w:r>
-              <w:t>.</w:t>
-            </w:r>
-          </w:p>
-          <w:p>
-            <w:pPr>
-              <w:pStyle w:val="Prrafodelista"/>
-              <w:numPr>
-                <w:ilvl w:val="2"/>
-                <w:numId w:val="3"/>
-              </w:numPr>
-            </w:pPr>
-            <w:r>
-              <w:t>El sistema informa la situación al V.</w:t>
-            </w:r>
-          </w:p>
-          <w:p>
-            <w:pPr>
-              <w:pStyle w:val="Prrafodelista"/>
-              <w:numPr>
-                <w:ilvl w:val="2"/>
-                <w:numId w:val="3"/>
-              </w:numPr>
-            </w:pPr>
-            <w:r>
-              <w:t>No se procesa la anulación.</w:t>
             </w:r>
           </w:p>
         </w:tc>
@@ -2408,66 +2492,43 @@
         </w:trPr>
         <w:tc>
           <w:tcPr>
-            <w:tcW w:w="3878" w:type="dxa"/>
-            <w:gridSpan w:val="5"/>
-            <w:tcBorders>
-              <w:top w:val="single" w:sz="4" w:space="0" w:color="auto"/>
-              <w:left w:val="single" w:sz="4" w:space="0" w:color="auto"/>
+            <w:tcW w:w="1809" w:type="dxa"/>
+            <w:tcBorders>
+              <w:top w:val="single" w:sz="4" w:space="0" w:color="auto"/>
+              <w:left w:val="single" w:sz="4" w:space="0" w:color="auto"/>
+              <w:bottom w:val="single" w:sz="4" w:space="0" w:color="auto"/>
+              <w:right w:val="nil"/>
+            </w:tcBorders>
+          </w:tcPr>
+          <w:p>
+            <w:pPr>
+              <w:rPr>
+                <w:b/>
+              </w:rPr>
+            </w:pPr>
+            <w:r>
+              <w:rPr>
+                <w:b/>
+              </w:rPr>
+              <w:t>Requerimientos No Funcionales:</w:t>
+            </w:r>
+          </w:p>
+        </w:tc>
+        <w:tc>
+          <w:tcPr>
+            <w:tcW w:w="6663" w:type="dxa"/>
+            <w:gridSpan w:val="10"/>
+            <w:tcBorders>
+              <w:top w:val="single" w:sz="4" w:space="0" w:color="auto"/>
+              <w:left w:val="nil"/>
               <w:bottom w:val="single" w:sz="4" w:space="0" w:color="auto"/>
               <w:right w:val="single" w:sz="4" w:space="0" w:color="auto"/>
             </w:tcBorders>
           </w:tcPr>
           <w:p>
-            <w:pPr>
-              <w:pStyle w:val="Prrafodelista"/>
-              <w:numPr>
-                <w:ilvl w:val="0"/>
-                <w:numId w:val="3"/>
-              </w:numPr>
-              <w:ind w:hanging="198"/>
-            </w:pPr>
-            <w:r>
-              <w:t xml:space="preserve">El </w:t>
-            </w:r>
-            <w:r>
-              <w:t>Sistema</w:t>
-            </w:r>
-            <w:r>
-              <w:t xml:space="preserve"> registra l</w:t>
-            </w:r>
-            <w:r>
-              <w:t xml:space="preserve">a anulación del pedido registrando los siguientes datos: </w:t>
-            </w:r>
-            <w:r>
-              <w:t>F</w:t>
-            </w:r>
-            <w:r>
-              <w:t xml:space="preserve">echa </w:t>
-            </w:r>
-            <w:r>
-              <w:t>de anulación y motivo de anulación</w:t>
-            </w:r>
-            <w:r>
-              <w:t>.</w:t>
-            </w:r>
-          </w:p>
-        </w:tc>
-        <w:tc>
-          <w:tcPr>
-            <w:tcW w:w="4594" w:type="dxa"/>
-            <w:gridSpan w:val="6"/>
-            <w:tcBorders>
-              <w:top w:val="single" w:sz="4" w:space="0" w:color="auto"/>
-              <w:left w:val="single" w:sz="4" w:space="0" w:color="auto"/>
-              <w:bottom w:val="single" w:sz="4" w:space="0" w:color="auto"/>
-              <w:right w:val="single" w:sz="4" w:space="0" w:color="auto"/>
-            </w:tcBorders>
-          </w:tcPr>
-          <w:p>
-            <w:pPr>
-              <w:pStyle w:val="Prrafodelista"/>
-              <w:ind w:left="230"/>
-            </w:pPr>
+            <w:r>
+              <w:t>No aplica</w:t>
+            </w:r>
           </w:p>
         </w:tc>
       </w:tr>
@@ -2477,54 +2538,6 @@
         </w:trPr>
         <w:tc>
           <w:tcPr>
-            <w:tcW w:w="3878" w:type="dxa"/>
-            <w:gridSpan w:val="5"/>
-            <w:tcBorders>
-              <w:top w:val="single" w:sz="4" w:space="0" w:color="auto"/>
-              <w:left w:val="single" w:sz="4" w:space="0" w:color="auto"/>
-              <w:bottom w:val="single" w:sz="4" w:space="0" w:color="auto"/>
-              <w:right w:val="single" w:sz="4" w:space="0" w:color="auto"/>
-            </w:tcBorders>
-          </w:tcPr>
-          <w:p>
-            <w:pPr>
-              <w:pStyle w:val="Prrafodelista"/>
-              <w:numPr>
-                <w:ilvl w:val="0"/>
-                <w:numId w:val="3"/>
-              </w:numPr>
-              <w:ind w:hanging="198"/>
-            </w:pPr>
-            <w:r>
-              <w:t>Fin del CU.</w:t>
-            </w:r>
-          </w:p>
-        </w:tc>
-        <w:tc>
-          <w:tcPr>
-            <w:tcW w:w="4594" w:type="dxa"/>
-            <w:gridSpan w:val="6"/>
-            <w:tcBorders>
-              <w:top w:val="single" w:sz="4" w:space="0" w:color="auto"/>
-              <w:left w:val="single" w:sz="4" w:space="0" w:color="auto"/>
-              <w:bottom w:val="single" w:sz="4" w:space="0" w:color="auto"/>
-              <w:right w:val="single" w:sz="4" w:space="0" w:color="auto"/>
-            </w:tcBorders>
-          </w:tcPr>
-          <w:p>
-            <w:pPr>
-              <w:pStyle w:val="Prrafodelista"/>
-              <w:ind w:left="230"/>
-            </w:pPr>
-          </w:p>
-        </w:tc>
-      </w:tr>
-      <w:tr>
-        <w:trPr>
-          <w:cantSplit/>
-        </w:trPr>
-        <w:tc>
-          <w:tcPr>
             <w:tcW w:w="1809" w:type="dxa"/>
             <w:tcBorders>
               <w:top w:val="single" w:sz="4" w:space="0" w:color="auto"/>
@@ -2543,7 +2556,7 @@
               <w:rPr>
                 <w:b/>
               </w:rPr>
-              <w:t>Observaciones:</w:t>
+              <w:t>Asociaciones de Extensión:</w:t>
             </w:r>
           </w:p>
         </w:tc>
@@ -2560,112 +2573,11 @@
           </w:tcPr>
           <w:p>
             <w:r>
-              <w:t xml:space="preserve">El </w:t>
-            </w:r>
-            <w:r>
-              <w:t>V</w:t>
-            </w:r>
-            <w:r>
-              <w:t xml:space="preserve"> podrá cancelar el caso de uso en cualquier momento</w:t>
-            </w:r>
-            <w:r>
-              <w:t>.</w:t>
-            </w:r>
-          </w:p>
-        </w:tc>
-      </w:tr>
-      <w:tr>
-        <w:trPr>
-          <w:cantSplit/>
-        </w:trPr>
-        <w:tc>
-          <w:tcPr>
-            <w:tcW w:w="1809" w:type="dxa"/>
-            <w:tcBorders>
-              <w:top w:val="single" w:sz="4" w:space="0" w:color="auto"/>
-              <w:left w:val="single" w:sz="4" w:space="0" w:color="auto"/>
-              <w:bottom w:val="single" w:sz="4" w:space="0" w:color="auto"/>
-              <w:right w:val="nil"/>
-            </w:tcBorders>
-          </w:tcPr>
-          <w:p>
-            <w:pPr>
-              <w:rPr>
-                <w:b/>
-              </w:rPr>
-            </w:pPr>
-            <w:r>
-              <w:rPr>
-                <w:b/>
-              </w:rPr>
-              <w:t>Requerimientos No Funcionales:</w:t>
-            </w:r>
-          </w:p>
-        </w:tc>
-        <w:tc>
-          <w:tcPr>
-            <w:tcW w:w="6663" w:type="dxa"/>
-            <w:gridSpan w:val="10"/>
-            <w:tcBorders>
-              <w:top w:val="single" w:sz="4" w:space="0" w:color="auto"/>
-              <w:left w:val="nil"/>
-              <w:bottom w:val="single" w:sz="4" w:space="0" w:color="auto"/>
-              <w:right w:val="single" w:sz="4" w:space="0" w:color="auto"/>
-            </w:tcBorders>
-          </w:tcPr>
-          <w:p>
-            <w:r>
-              <w:t>No aplica</w:t>
-            </w:r>
-          </w:p>
-        </w:tc>
-      </w:tr>
-      <w:tr>
-        <w:trPr>
-          <w:cantSplit/>
-        </w:trPr>
-        <w:tc>
-          <w:tcPr>
-            <w:tcW w:w="1809" w:type="dxa"/>
-            <w:tcBorders>
-              <w:top w:val="single" w:sz="4" w:space="0" w:color="auto"/>
-              <w:left w:val="single" w:sz="4" w:space="0" w:color="auto"/>
-              <w:bottom w:val="single" w:sz="4" w:space="0" w:color="auto"/>
-              <w:right w:val="nil"/>
-            </w:tcBorders>
-          </w:tcPr>
-          <w:p>
-            <w:pPr>
-              <w:rPr>
-                <w:b/>
-              </w:rPr>
-            </w:pPr>
-            <w:r>
-              <w:rPr>
-                <w:b/>
-              </w:rPr>
-              <w:t>Asociaciones de Extensión:</w:t>
-            </w:r>
-          </w:p>
-        </w:tc>
-        <w:tc>
-          <w:tcPr>
-            <w:tcW w:w="6663" w:type="dxa"/>
-            <w:gridSpan w:val="10"/>
-            <w:tcBorders>
-              <w:top w:val="single" w:sz="4" w:space="0" w:color="auto"/>
-              <w:left w:val="nil"/>
-              <w:bottom w:val="single" w:sz="4" w:space="0" w:color="auto"/>
-              <w:right w:val="single" w:sz="4" w:space="0" w:color="auto"/>
-            </w:tcBorders>
-          </w:tcPr>
-          <w:p>
+              <w:t>CU 282. Consultar Pedido.</w:t>
+            </w:r>
             <w:bookmarkStart w:id="1" w:name="_GoBack"/>
-            <w:r>
-              <w:t>CU 282. Consultar Pedido.</w:t>
-            </w:r>
-          </w:p>
-          <w:bookmarkEnd w:id="1"/>
+            <w:bookmarkEnd w:id="1"/>
+          </w:p>
           <w:p/>
         </w:tc>
       </w:tr>
@@ -3393,13 +3305,13 @@
     <w:qFormat/>
     <w:rsid w:val="00425277"/>
   </w:style>
-  <w:style w:type="character" w:default="1" w:styleId="Fuentedeprrafopredeter">
+  <w:style w:type="character" w:default="1" w:styleId="DefaultParagraphFont">
     <w:name w:val="Default Paragraph Font"/>
     <w:uiPriority w:val="1"/>
     <w:semiHidden/>
     <w:unhideWhenUsed/>
   </w:style>
-  <w:style w:type="table" w:default="1" w:styleId="Tablanormal">
+  <w:style w:type="table" w:default="1" w:styleId="TableNormal">
     <w:name w:val="Normal Table"/>
     <w:uiPriority w:val="99"/>
     <w:semiHidden/>
@@ -3414,15 +3326,15 @@
       </w:tblCellMar>
     </w:tblPr>
   </w:style>
-  <w:style w:type="numbering" w:default="1" w:styleId="Sinlista">
+  <w:style w:type="numbering" w:default="1" w:styleId="NoList">
     <w:name w:val="No List"/>
     <w:uiPriority w:val="99"/>
     <w:semiHidden/>
     <w:unhideWhenUsed/>
   </w:style>
-  <w:style w:type="table" w:styleId="Tablaconcuadrcula">
+  <w:style w:type="table" w:styleId="TableGrid">
     <w:name w:val="Table Grid"/>
-    <w:basedOn w:val="Tablanormal"/>
+    <w:basedOn w:val="TableNormal"/>
     <w:uiPriority w:val="59"/>
     <w:rsid w:val="00D842C6"/>
     <w:pPr>
@@ -3446,7 +3358,7 @@
       </w:tblCellMar>
     </w:tblPr>
   </w:style>
-  <w:style w:type="paragraph" w:styleId="Prrafodelista">
+  <w:style w:type="paragraph" w:styleId="ListParagraph">
     <w:name w:val="List Paragraph"/>
     <w:basedOn w:val="Normal"/>
     <w:uiPriority w:val="34"/>
@@ -3620,13 +3532,13 @@
     <w:name w:val="Normal"/>
     <w:qFormat/>
   </w:style>
-  <w:style w:type="character" w:default="1" w:styleId="Fuentedeprrafopredeter">
+  <w:style w:type="character" w:default="1" w:styleId="DefaultParagraphFont">
     <w:name w:val="Default Paragraph Font"/>
     <w:uiPriority w:val="1"/>
     <w:semiHidden/>
     <w:unhideWhenUsed/>
   </w:style>
-  <w:style w:type="table" w:default="1" w:styleId="Tablanormal">
+  <w:style w:type="table" w:default="1" w:styleId="TableNormal">
     <w:name w:val="Normal Table"/>
     <w:uiPriority w:val="99"/>
     <w:semiHidden/>
@@ -3641,7 +3553,7 @@
       </w:tblCellMar>
     </w:tblPr>
   </w:style>
-  <w:style w:type="numbering" w:default="1" w:styleId="Sinlista">
+  <w:style w:type="numbering" w:default="1" w:styleId="NoList">
     <w:name w:val="No List"/>
     <w:uiPriority w:val="99"/>
     <w:semiHidden/>

</xml_diff>